<commit_message>
Update signature work proposal
</commit_message>
<xml_diff>
--- a/Proposal/Yantao_Mei_Project_Proposal.docx
+++ b/Proposal/Yantao_Mei_Project_Proposal.docx
@@ -52,10 +52,10 @@
         <w:gridCol w:w="120"/>
         <w:gridCol w:w="735"/>
         <w:gridCol w:w="1885"/>
-        <w:gridCol w:w="1243"/>
+        <w:gridCol w:w="1233"/>
+        <w:gridCol w:w="10"/>
         <w:gridCol w:w="190"/>
-        <w:gridCol w:w="110"/>
-        <w:gridCol w:w="1024"/>
+        <w:gridCol w:w="1134"/>
         <w:gridCol w:w="1217"/>
       </w:tblGrid>
       <w:tr>
@@ -122,7 +122,7 @@
         <w:tc>
           <w:tcPr>
             <w:tcW w:w="5218" w:type="dxa"/>
-            <w:gridSpan w:val="5"/>
+            <w:gridSpan w:val="6"/>
             <w:vAlign w:val="center"/>
           </w:tcPr>
           <w:p>
@@ -157,7 +157,7 @@
         <w:tc>
           <w:tcPr>
             <w:tcW w:w="1324" w:type="dxa"/>
-            <w:gridSpan w:val="3"/>
+            <w:gridSpan w:val="2"/>
             <w:vAlign w:val="center"/>
           </w:tcPr>
           <w:p>
@@ -206,7 +206,7 @@
             <w:pPr>
               <w:spacing w:line="276" w:lineRule="auto"/>
               <w:rPr>
-                <w:rFonts w:ascii="Arial" w:hAnsi="Arial" w:cs="Arial" w:hint="eastAsia"/>
+                <w:rFonts w:ascii="Arial" w:hAnsi="Arial" w:cs="Arial"/>
                 <w:sz w:val="20"/>
                 <w:szCs w:val="20"/>
                 <w:lang w:eastAsia="zh-CN"/>
@@ -247,7 +247,7 @@
               <w:spacing w:line="276" w:lineRule="auto"/>
               <w:jc w:val="center"/>
               <w:rPr>
-                <w:rFonts w:ascii="Arial" w:hAnsi="Arial" w:cs="Arial" w:hint="eastAsia"/>
+                <w:rFonts w:ascii="Arial" w:hAnsi="Arial" w:cs="Arial"/>
                 <w:sz w:val="20"/>
                 <w:szCs w:val="20"/>
                 <w:lang w:eastAsia="zh-CN"/>
@@ -273,7 +273,7 @@
               <w:spacing w:line="276" w:lineRule="auto"/>
               <w:jc w:val="center"/>
               <w:rPr>
-                <w:rFonts w:ascii="Arial" w:hAnsi="Arial" w:cs="Arial" w:hint="eastAsia"/>
+                <w:rFonts w:ascii="Arial" w:hAnsi="Arial" w:cs="Arial"/>
                 <w:sz w:val="20"/>
                 <w:szCs w:val="20"/>
                 <w:lang w:eastAsia="zh-CN"/>
@@ -319,7 +319,7 @@
         <w:tc>
           <w:tcPr>
             <w:tcW w:w="3128" w:type="dxa"/>
-            <w:gridSpan w:val="2"/>
+            <w:gridSpan w:val="3"/>
             <w:vAlign w:val="center"/>
           </w:tcPr>
           <w:p>
@@ -327,7 +327,7 @@
               <w:spacing w:line="276" w:lineRule="auto"/>
               <w:jc w:val="center"/>
               <w:rPr>
-                <w:rFonts w:ascii="Arial" w:hAnsi="Arial" w:cs="Arial" w:hint="eastAsia"/>
+                <w:rFonts w:ascii="Arial" w:hAnsi="Arial" w:cs="Arial"/>
                 <w:sz w:val="20"/>
                 <w:szCs w:val="20"/>
                 <w:lang w:eastAsia="zh-CN"/>
@@ -356,7 +356,7 @@
         <w:tc>
           <w:tcPr>
             <w:tcW w:w="1324" w:type="dxa"/>
-            <w:gridSpan w:val="3"/>
+            <w:gridSpan w:val="2"/>
             <w:vAlign w:val="center"/>
           </w:tcPr>
           <w:p>
@@ -451,7 +451,7 @@
             <w:pPr>
               <w:spacing w:line="276" w:lineRule="auto"/>
               <w:rPr>
-                <w:rFonts w:ascii="Arial" w:hAnsi="Arial" w:cs="Arial" w:hint="eastAsia"/>
+                <w:rFonts w:ascii="Arial" w:hAnsi="Arial" w:cs="Arial"/>
                 <w:sz w:val="20"/>
                 <w:szCs w:val="20"/>
                 <w:lang w:eastAsia="zh-CN"/>
@@ -582,8 +582,8 @@
         </w:tc>
         <w:tc>
           <w:tcPr>
-            <w:tcW w:w="5518" w:type="dxa"/>
-            <w:gridSpan w:val="7"/>
+            <w:tcW w:w="5208" w:type="dxa"/>
+            <w:gridSpan w:val="5"/>
             <w:vAlign w:val="center"/>
           </w:tcPr>
           <w:p>
@@ -607,7 +607,8 @@
         </w:tc>
         <w:tc>
           <w:tcPr>
-            <w:tcW w:w="1024" w:type="dxa"/>
+            <w:tcW w:w="1334" w:type="dxa"/>
+            <w:gridSpan w:val="3"/>
             <w:vMerge w:val="restart"/>
             <w:vAlign w:val="center"/>
           </w:tcPr>
@@ -641,31 +642,32 @@
             <w:pPr>
               <w:spacing w:line="276" w:lineRule="auto"/>
               <w:rPr>
-                <w:rFonts w:ascii="Arial" w:hAnsi="Arial" w:cs="Arial"/>
-                <w:sz w:val="20"/>
-                <w:szCs w:val="20"/>
-              </w:rPr>
-            </w:pPr>
-          </w:p>
-          <w:p>
-            <w:pPr>
-              <w:spacing w:line="276" w:lineRule="auto"/>
-              <w:rPr>
-                <w:rFonts w:ascii="Arial" w:hAnsi="Arial" w:cs="Arial"/>
-                <w:sz w:val="20"/>
-                <w:szCs w:val="20"/>
-              </w:rPr>
-            </w:pPr>
-          </w:p>
-          <w:p>
-            <w:pPr>
-              <w:spacing w:line="276" w:lineRule="auto"/>
-              <w:rPr>
-                <w:rFonts w:ascii="Arial" w:hAnsi="Arial" w:cs="Arial"/>
-                <w:sz w:val="20"/>
-                <w:szCs w:val="20"/>
-              </w:rPr>
-            </w:pPr>
+                <w:rFonts w:ascii="Arial" w:hAnsi="Arial" w:cs="Arial" w:hint="eastAsia"/>
+                <w:sz w:val="20"/>
+                <w:szCs w:val="20"/>
+                <w:lang w:eastAsia="zh-CN"/>
+              </w:rPr>
+            </w:pPr>
+            <w:r>
+              <w:rPr>
+                <w:rFonts w:ascii="Arial" w:hAnsi="Arial" w:cs="Arial" w:hint="eastAsia"/>
+                <w:sz w:val="20"/>
+                <w:szCs w:val="20"/>
+                <w:highlight w:val="yellow"/>
+                <w:lang w:eastAsia="zh-CN"/>
+              </w:rPr>
+              <w:t>N</w:t>
+            </w:r>
+            <w:r>
+              <w:rPr>
+                <w:rFonts w:ascii="Arial" w:hAnsi="Arial" w:cs="Arial"/>
+                <w:sz w:val="20"/>
+                <w:szCs w:val="20"/>
+                <w:highlight w:val="yellow"/>
+                <w:lang w:eastAsia="zh-CN"/>
+              </w:rPr>
+              <w:t>eed to be filled out</w:t>
+            </w:r>
           </w:p>
         </w:tc>
       </w:tr>
@@ -692,8 +694,8 @@
         </w:tc>
         <w:tc>
           <w:tcPr>
-            <w:tcW w:w="5518" w:type="dxa"/>
-            <w:gridSpan w:val="7"/>
+            <w:tcW w:w="5208" w:type="dxa"/>
+            <w:gridSpan w:val="5"/>
             <w:vAlign w:val="center"/>
           </w:tcPr>
           <w:p>
@@ -733,7 +735,8 @@
         </w:tc>
         <w:tc>
           <w:tcPr>
-            <w:tcW w:w="1024" w:type="dxa"/>
+            <w:tcW w:w="1334" w:type="dxa"/>
+            <w:gridSpan w:val="3"/>
             <w:vMerge/>
             <w:vAlign w:val="center"/>
           </w:tcPr>
@@ -798,8 +801,8 @@
         </w:tc>
         <w:tc>
           <w:tcPr>
-            <w:tcW w:w="5518" w:type="dxa"/>
-            <w:gridSpan w:val="7"/>
+            <w:tcW w:w="5208" w:type="dxa"/>
+            <w:gridSpan w:val="5"/>
             <w:vAlign w:val="center"/>
           </w:tcPr>
           <w:p>
@@ -815,7 +818,8 @@
         </w:tc>
         <w:tc>
           <w:tcPr>
-            <w:tcW w:w="1024" w:type="dxa"/>
+            <w:tcW w:w="1334" w:type="dxa"/>
+            <w:gridSpan w:val="3"/>
             <w:vMerge w:val="restart"/>
             <w:vAlign w:val="center"/>
           </w:tcPr>
@@ -880,8 +884,8 @@
         </w:tc>
         <w:tc>
           <w:tcPr>
-            <w:tcW w:w="5518" w:type="dxa"/>
-            <w:gridSpan w:val="7"/>
+            <w:tcW w:w="5208" w:type="dxa"/>
+            <w:gridSpan w:val="5"/>
             <w:vAlign w:val="center"/>
           </w:tcPr>
           <w:p>
@@ -897,7 +901,8 @@
         </w:tc>
         <w:tc>
           <w:tcPr>
-            <w:tcW w:w="1024" w:type="dxa"/>
+            <w:tcW w:w="1334" w:type="dxa"/>
+            <w:gridSpan w:val="3"/>
             <w:vMerge/>
             <w:vAlign w:val="center"/>
           </w:tcPr>
@@ -1059,8 +1064,7 @@
         </w:tc>
         <w:tc>
           <w:tcPr>
-            <w:tcW w:w="1543" w:type="dxa"/>
-            <w:gridSpan w:val="3"/>
+            <w:tcW w:w="1233" w:type="dxa"/>
             <w:vAlign w:val="center"/>
           </w:tcPr>
           <w:p>
@@ -1109,8 +1113,8 @@
         </w:tc>
         <w:tc>
           <w:tcPr>
-            <w:tcW w:w="2241" w:type="dxa"/>
-            <w:gridSpan w:val="2"/>
+            <w:tcW w:w="2551" w:type="dxa"/>
+            <w:gridSpan w:val="4"/>
             <w:vAlign w:val="center"/>
           </w:tcPr>
           <w:p>
@@ -1322,7 +1326,7 @@
               <w:spacing w:line="276" w:lineRule="auto"/>
               <w:jc w:val="center"/>
               <w:rPr>
-                <w:rFonts w:ascii="Arial" w:hAnsi="Arial" w:cs="Arial" w:hint="eastAsia"/>
+                <w:rFonts w:ascii="Arial" w:hAnsi="Arial" w:cs="Arial"/>
                 <w:sz w:val="20"/>
                 <w:szCs w:val="20"/>
                 <w:lang w:eastAsia="zh-CN"/>
@@ -1493,19 +1497,19 @@
               <w:spacing w:line="276" w:lineRule="auto"/>
               <w:jc w:val="center"/>
               <w:rPr>
+                <w:rFonts w:cs="Arial"/>
+                <w:sz w:val="20"/>
+                <w:szCs w:val="20"/>
+                <w:lang w:eastAsia="zh-CN"/>
+              </w:rPr>
+            </w:pPr>
+            <w:r>
+              <w:rPr>
                 <w:rFonts w:cs="Arial" w:hint="eastAsia"/>
                 <w:sz w:val="20"/>
                 <w:szCs w:val="20"/>
                 <w:lang w:eastAsia="zh-CN"/>
               </w:rPr>
-            </w:pPr>
-            <w:r>
-              <w:rPr>
-                <w:rFonts w:cs="Arial" w:hint="eastAsia"/>
-                <w:sz w:val="20"/>
-                <w:szCs w:val="20"/>
-                <w:lang w:eastAsia="zh-CN"/>
-              </w:rPr>
               <w:t>D</w:t>
             </w:r>
             <w:r>
@@ -1518,23 +1522,9 @@
               <w:t>iscipline:</w:t>
             </w:r>
             <w:r>
-              <w:rPr>
-                <w:rFonts w:cs="Arial" w:hint="eastAsia"/>
-                <w:sz w:val="20"/>
-                <w:szCs w:val="20"/>
-                <w:lang w:eastAsia="zh-CN"/>
-              </w:rPr>
-              <w:t>如诗如画</w:t>
-            </w:r>
-            <w:r>
-              <w:rPr>
-                <w:rFonts w:cs="Arial" w:hint="eastAsia"/>
-                <w:sz w:val="20"/>
-                <w:szCs w:val="20"/>
-                <w:lang w:eastAsia="zh-CN"/>
-              </w:rPr>
-              <w:t>(</w:t>
-            </w:r>
+              <w:t xml:space="preserve"> </w:t>
+            </w:r>
+            <w:bookmarkStart w:id="0" w:name="_Hlk121927566"/>
             <w:r>
               <w:rPr>
                 <w:rFonts w:cs="Arial"/>
@@ -1542,8 +1532,54 @@
                 <w:szCs w:val="20"/>
                 <w:lang w:eastAsia="zh-CN"/>
               </w:rPr>
-              <w:t>Poetic Painting)</w:t>
-            </w:r>
+              <w:t>Picturing</w:t>
+            </w:r>
+            <w:r>
+              <w:rPr>
+                <w:rFonts w:cs="Arial"/>
+                <w:sz w:val="20"/>
+                <w:szCs w:val="20"/>
+                <w:lang w:eastAsia="zh-CN"/>
+              </w:rPr>
+              <w:t xml:space="preserve"> </w:t>
+            </w:r>
+            <w:r>
+              <w:rPr>
+                <w:rFonts w:cs="Arial"/>
+                <w:sz w:val="20"/>
+                <w:szCs w:val="20"/>
+                <w:lang w:eastAsia="zh-CN"/>
+              </w:rPr>
+              <w:t>Poetry</w:t>
+            </w:r>
+            <w:r>
+              <w:rPr>
+                <w:rFonts w:cs="Arial"/>
+                <w:sz w:val="20"/>
+                <w:szCs w:val="20"/>
+                <w:lang w:eastAsia="zh-CN"/>
+              </w:rPr>
+              <w:t>:</w:t>
+            </w:r>
+            <w:r>
+              <w:rPr>
+                <w:rFonts w:cs="Arial"/>
+                <w:sz w:val="20"/>
+                <w:szCs w:val="20"/>
+                <w:lang w:eastAsia="zh-CN"/>
+              </w:rPr>
+              <w:t xml:space="preserve"> </w:t>
+            </w:r>
+            <w:r>
+              <w:rPr>
+                <w:rFonts w:cs="Arial"/>
+                <w:sz w:val="20"/>
+                <w:szCs w:val="20"/>
+                <w:lang w:eastAsia="zh-CN"/>
+              </w:rPr>
+              <w:t>Translating Chinese Classics into Art</w:t>
+            </w:r>
+            <w:bookmarkEnd w:id="0"/>
           </w:p>
           <w:p>
             <w:pPr>
@@ -1797,18 +1833,18 @@
               <w:spacing w:line="276" w:lineRule="auto"/>
               <w:jc w:val="center"/>
               <w:rPr>
+                <w:rFonts w:ascii="Arial" w:hAnsi="Arial" w:cs="Arial"/>
+                <w:sz w:val="20"/>
+                <w:szCs w:val="20"/>
+                <w:highlight w:val="yellow"/>
+                <w:lang w:eastAsia="zh-CN"/>
+              </w:rPr>
+            </w:pPr>
+            <w:r>
+              <w:rPr>
                 <w:rFonts w:ascii="Arial" w:hAnsi="Arial" w:cs="Arial" w:hint="eastAsia"/>
                 <w:sz w:val="20"/>
                 <w:szCs w:val="20"/>
-                <w:highlight w:val="yellow"/>
-                <w:lang w:eastAsia="zh-CN"/>
-              </w:rPr>
-            </w:pPr>
-            <w:r>
-              <w:rPr>
-                <w:rFonts w:ascii="Arial" w:hAnsi="Arial" w:cs="Arial" w:hint="eastAsia"/>
-                <w:sz w:val="20"/>
-                <w:szCs w:val="20"/>
                 <w:lang w:eastAsia="zh-CN"/>
               </w:rPr>
               <w:t>A</w:t>
@@ -1829,16 +1865,7 @@
                 <w:szCs w:val="20"/>
                 <w:lang w:eastAsia="zh-CN"/>
               </w:rPr>
-              <w:t xml:space="preserve"> Painting, Chinese Ancient Poem, Machine Learning, </w:t>
-            </w:r>
-            <w:r>
-              <w:rPr>
-                <w:rFonts w:ascii="Arial" w:hAnsi="Arial" w:cs="Arial"/>
-                <w:sz w:val="20"/>
-                <w:szCs w:val="20"/>
-                <w:lang w:eastAsia="zh-CN"/>
-              </w:rPr>
-              <w:t>NLP</w:t>
+              <w:t xml:space="preserve"> Painting, Chinese Ancient Poem, Machine Learning, NLP</w:t>
             </w:r>
           </w:p>
         </w:tc>
@@ -2102,7 +2129,7 @@
               <w:spacing w:line="276" w:lineRule="auto"/>
               <w:jc w:val="center"/>
               <w:rPr>
-                <w:rFonts w:ascii="Arial" w:hAnsi="Arial" w:cs="Arial" w:hint="eastAsia"/>
+                <w:rFonts w:ascii="Arial" w:hAnsi="Arial" w:cs="Arial"/>
                 <w:sz w:val="20"/>
                 <w:szCs w:val="20"/>
                 <w:highlight w:val="yellow"/>
@@ -2160,7 +2187,7 @@
         <w:tc>
           <w:tcPr>
             <w:tcW w:w="5408" w:type="dxa"/>
-            <w:gridSpan w:val="6"/>
+            <w:gridSpan w:val="7"/>
             <w:vAlign w:val="center"/>
           </w:tcPr>
           <w:p>
@@ -2263,7 +2290,7 @@
         <w:tc>
           <w:tcPr>
             <w:tcW w:w="2351" w:type="dxa"/>
-            <w:gridSpan w:val="3"/>
+            <w:gridSpan w:val="2"/>
             <w:vAlign w:val="center"/>
           </w:tcPr>
           <w:p>
@@ -2551,7 +2578,7 @@
         <w:tc>
           <w:tcPr>
             <w:tcW w:w="5408" w:type="dxa"/>
-            <w:gridSpan w:val="6"/>
+            <w:gridSpan w:val="7"/>
             <w:shd w:val="clear" w:color="auto" w:fill="auto"/>
             <w:vAlign w:val="center"/>
           </w:tcPr>
@@ -2647,7 +2674,7 @@
         <w:tc>
           <w:tcPr>
             <w:tcW w:w="2351" w:type="dxa"/>
-            <w:gridSpan w:val="3"/>
+            <w:gridSpan w:val="2"/>
             <w:shd w:val="clear" w:color="auto" w:fill="auto"/>
             <w:vAlign w:val="center"/>
           </w:tcPr>
@@ -2758,6 +2785,7 @@
           <w:szCs w:val="20"/>
         </w:rPr>
       </w:pPr>
+      <w:bookmarkStart w:id="1" w:name="_Hlk121762044"/>
       <w:r>
         <w:rPr>
           <w:rFonts w:ascii="Arial" w:hAnsi="Arial" w:cs="Arial"/>
@@ -2786,6 +2814,8 @@
           <w:szCs w:val="20"/>
         </w:rPr>
       </w:pPr>
+      <w:bookmarkStart w:id="2" w:name="_Hlk121762053"/>
+      <w:bookmarkEnd w:id="1"/>
       <w:r>
         <w:rPr>
           <w:rFonts w:ascii="Arial" w:hAnsi="Arial" w:cs="Arial"/>
@@ -2811,9 +2841,98 @@
           <w:tcPr>
             <w:tcW w:w="9350" w:type="dxa"/>
           </w:tcPr>
-          <w:p>
-            <w:pPr>
-              <w:spacing w:line="276" w:lineRule="auto"/>
+          <w:bookmarkEnd w:id="2"/>
+          <w:p>
+            <w:pPr>
+              <w:spacing w:line="276" w:lineRule="auto"/>
+              <w:ind w:firstLineChars="200" w:firstLine="400"/>
+              <w:rPr>
+                <w:rFonts w:ascii="Arial" w:hAnsi="Arial" w:cs="Arial"/>
+                <w:sz w:val="20"/>
+                <w:szCs w:val="20"/>
+                <w:lang w:eastAsia="zh-CN"/>
+              </w:rPr>
+            </w:pPr>
+            <w:r>
+              <w:rPr>
+                <w:rFonts w:ascii="Arial" w:hAnsi="Arial" w:cs="Arial"/>
+                <w:sz w:val="20"/>
+                <w:szCs w:val="20"/>
+                <w:lang w:eastAsia="zh-CN"/>
+              </w:rPr>
+              <w:t xml:space="preserve">As a practical project, </w:t>
+            </w:r>
+            <w:r>
+              <w:rPr>
+                <w:rFonts w:ascii="Arial" w:hAnsi="Arial" w:cs="Arial"/>
+                <w:sz w:val="20"/>
+                <w:szCs w:val="20"/>
+                <w:lang w:eastAsia="zh-CN"/>
+              </w:rPr>
+              <w:t>“</w:t>
+            </w:r>
+            <w:r>
+              <w:rPr>
+                <w:rFonts w:ascii="Arial" w:hAnsi="Arial" w:cs="Arial"/>
+                <w:sz w:val="20"/>
+                <w:szCs w:val="20"/>
+                <w:lang w:eastAsia="zh-CN"/>
+              </w:rPr>
+              <w:t>Picturing Poetry: Translating Chinese Classics into Art</w:t>
+            </w:r>
+            <w:r>
+              <w:rPr>
+                <w:rFonts w:ascii="Arial" w:hAnsi="Arial" w:cs="Arial"/>
+                <w:sz w:val="20"/>
+                <w:szCs w:val="20"/>
+                <w:lang w:eastAsia="zh-CN"/>
+              </w:rPr>
+              <w:t>” (hereinafter called Picturing Poetry)</w:t>
+            </w:r>
+            <w:r>
+              <w:rPr>
+                <w:rFonts w:ascii="Arial" w:hAnsi="Arial" w:cs="Arial"/>
+                <w:sz w:val="20"/>
+                <w:szCs w:val="20"/>
+                <w:lang w:eastAsia="zh-CN"/>
+              </w:rPr>
+              <w:t xml:space="preserve"> has its importance on a technical level. Picturing</w:t>
+            </w:r>
+            <w:r>
+              <w:rPr>
+                <w:rFonts w:ascii="Arial" w:hAnsi="Arial" w:cs="Arial"/>
+                <w:sz w:val="20"/>
+                <w:szCs w:val="20"/>
+                <w:lang w:eastAsia="zh-CN"/>
+              </w:rPr>
+              <w:t xml:space="preserve"> </w:t>
+            </w:r>
+            <w:r>
+              <w:rPr>
+                <w:rFonts w:ascii="Arial" w:hAnsi="Arial" w:cs="Arial"/>
+                <w:sz w:val="20"/>
+                <w:szCs w:val="20"/>
+                <w:lang w:eastAsia="zh-CN"/>
+              </w:rPr>
+              <w:t>Poetry is a project that uses a variety of machine learning methods and knowledge. Due to its technical feature, this project is a demonstration of learning outcomes for me as a Data Science major student. In this project, there will be NLP (Nature Language Processing), deep learning, artificial neural network, and other pieces of knowledge that are taught in statistics courses to be implemented to turn poems into pictures. Moreover, this project is also an opportunity to exercise and put knowledge into practice, which is vital for the data science major that is designed to be used in real life. In the process of achieving the project objectives, there will be not only the accumulation of experience but also the tests for personal skills since this is an individual project.</w:t>
+            </w:r>
+            <w:r>
+              <w:t xml:space="preserve"> </w:t>
+            </w:r>
+            <w:r>
+              <w:rPr>
+                <w:rFonts w:ascii="Arial" w:hAnsi="Arial" w:cs="Arial"/>
+                <w:sz w:val="20"/>
+                <w:szCs w:val="20"/>
+                <w:lang w:eastAsia="zh-CN"/>
+              </w:rPr>
+              <w:t>With the comparison between different models of AI drawing, this project will also set a standard for judging the quality of the outcomes of different AI drawers and find out which is the most suitable for turning Chinese poem prompt into graphical outputs.</w:t>
+            </w:r>
+          </w:p>
+          <w:p>
+            <w:pPr>
+              <w:spacing w:line="276" w:lineRule="auto"/>
+              <w:ind w:firstLineChars="200" w:firstLine="400"/>
               <w:rPr>
                 <w:rFonts w:ascii="Arial" w:hAnsi="Arial" w:cs="Arial" w:hint="eastAsia"/>
                 <w:sz w:val="20"/>
@@ -2823,441 +2942,331 @@
             </w:pPr>
             <w:r>
               <w:rPr>
+                <w:rFonts w:ascii="Arial" w:hAnsi="Arial" w:cs="Arial"/>
+                <w:sz w:val="20"/>
+                <w:szCs w:val="20"/>
+                <w:lang w:eastAsia="zh-CN"/>
+              </w:rPr>
+              <w:t>Besides the technical meaning, Picturing Poetry also has its practical</w:t>
+            </w:r>
+            <w:r>
+              <w:rPr>
+                <w:rFonts w:ascii="Arial" w:hAnsi="Arial" w:cs="Arial"/>
+                <w:sz w:val="20"/>
+                <w:szCs w:val="20"/>
+                <w:lang w:eastAsia="zh-CN"/>
+              </w:rPr>
+              <w:t xml:space="preserve"> and educational</w:t>
+            </w:r>
+            <w:r>
+              <w:rPr>
+                <w:rFonts w:ascii="Arial" w:hAnsi="Arial" w:cs="Arial"/>
+                <w:sz w:val="20"/>
+                <w:szCs w:val="20"/>
+                <w:lang w:eastAsia="zh-CN"/>
+              </w:rPr>
+              <w:t xml:space="preserve"> meaning as an applicational project. By the end of this project, we will get the tools that can visualize Chinese poems, which can explore the diversification of understanding Chinese ancient poems. As a traditional Chinese cultural classic, the Chinese poem is known for its beautiful artistic conception (</w:t>
+            </w:r>
+            <w:r>
+              <w:rPr>
+                <w:rFonts w:ascii="Arial" w:hAnsi="Arial" w:cs="Arial"/>
+                <w:sz w:val="20"/>
+                <w:szCs w:val="20"/>
+                <w:lang w:eastAsia="zh-CN"/>
+              </w:rPr>
+              <w:t>意境</w:t>
+            </w:r>
+            <w:r>
+              <w:rPr>
+                <w:rFonts w:ascii="Arial" w:hAnsi="Arial" w:cs="Arial"/>
+                <w:sz w:val="20"/>
+                <w:szCs w:val="20"/>
+                <w:lang w:eastAsia="zh-CN"/>
+              </w:rPr>
+              <w:t>). However, it is also the difficult</w:t>
+            </w:r>
+            <w:r>
+              <w:rPr>
+                <w:rFonts w:ascii="Arial" w:hAnsi="Arial" w:cs="Arial"/>
+                <w:sz w:val="20"/>
+                <w:szCs w:val="20"/>
+                <w:lang w:eastAsia="zh-CN"/>
+              </w:rPr>
+              <w:t>y</w:t>
+            </w:r>
+            <w:r>
+              <w:rPr>
+                <w:rFonts w:ascii="Arial" w:hAnsi="Arial" w:cs="Arial"/>
+                <w:sz w:val="20"/>
+                <w:szCs w:val="20"/>
+                <w:lang w:eastAsia="zh-CN"/>
+              </w:rPr>
+              <w:t xml:space="preserve"> for people who do not speak Chinese to understand the atmosphere created by a work of Chinese literature or sense the feeling that is designed to evoke in the viewer or reader</w:t>
+            </w:r>
+            <w:r>
+              <w:rPr>
+                <w:rFonts w:ascii="Arial" w:hAnsi="Arial" w:cs="Arial"/>
+                <w:sz w:val="20"/>
+                <w:szCs w:val="20"/>
+                <w:lang w:eastAsia="zh-CN"/>
+              </w:rPr>
+              <w:t xml:space="preserve">. </w:t>
+            </w:r>
+            <w:r>
+              <w:rPr>
+                <w:rFonts w:ascii="Arial" w:hAnsi="Arial" w:cs="Arial"/>
+                <w:sz w:val="20"/>
+                <w:szCs w:val="20"/>
+                <w:lang w:eastAsia="zh-CN"/>
+              </w:rPr>
+              <w:t>Having a graphical representation of Chinese poems can make people, who are interested in Chinese poems a detailed, more acceptable understanding instead of being confused by the language gaps.</w:t>
+            </w:r>
+            <w:r>
+              <w:rPr>
+                <w:rFonts w:ascii="Arial" w:hAnsi="Arial" w:cs="Arial"/>
+                <w:sz w:val="20"/>
+                <w:szCs w:val="20"/>
+                <w:lang w:eastAsia="zh-CN"/>
+              </w:rPr>
+              <w:t xml:space="preserve"> In another word, Picturing Poetry is positive for the p</w:t>
+            </w:r>
+            <w:r>
+              <w:rPr>
+                <w:rFonts w:ascii="Arial" w:hAnsi="Arial" w:cs="Arial"/>
+                <w:sz w:val="20"/>
+                <w:szCs w:val="20"/>
+                <w:lang w:eastAsia="zh-CN"/>
+              </w:rPr>
+              <w:t xml:space="preserve">ropagation and </w:t>
+            </w:r>
+            <w:r>
+              <w:rPr>
+                <w:rFonts w:ascii="Arial" w:hAnsi="Arial" w:cs="Arial"/>
+                <w:sz w:val="20"/>
+                <w:szCs w:val="20"/>
+                <w:lang w:eastAsia="zh-CN"/>
+              </w:rPr>
+              <w:t>i</w:t>
+            </w:r>
+            <w:r>
+              <w:rPr>
+                <w:rFonts w:ascii="Arial" w:hAnsi="Arial" w:cs="Arial"/>
+                <w:sz w:val="20"/>
+                <w:szCs w:val="20"/>
+                <w:lang w:eastAsia="zh-CN"/>
+              </w:rPr>
+              <w:t>nheritance</w:t>
+            </w:r>
+            <w:r>
+              <w:rPr>
+                <w:rFonts w:ascii="Arial" w:hAnsi="Arial" w:cs="Arial"/>
+                <w:sz w:val="20"/>
+                <w:szCs w:val="20"/>
+                <w:lang w:eastAsia="zh-CN"/>
+              </w:rPr>
+              <w:t xml:space="preserve"> of Chinese culture, which is highly related to its practical meaning and educational meaning. </w:t>
+            </w:r>
+            <w:r>
+              <w:rPr>
                 <w:rFonts w:ascii="Arial" w:hAnsi="Arial" w:cs="Arial" w:hint="eastAsia"/>
                 <w:sz w:val="20"/>
                 <w:szCs w:val="20"/>
                 <w:lang w:eastAsia="zh-CN"/>
               </w:rPr>
-              <w:t>T</w:t>
-            </w:r>
-            <w:r>
-              <w:rPr>
-                <w:rFonts w:ascii="Arial" w:hAnsi="Arial" w:cs="Arial"/>
-                <w:sz w:val="20"/>
-                <w:szCs w:val="20"/>
-              </w:rPr>
-              <w:t>his project</w:t>
-            </w:r>
-          </w:p>
-          <w:p>
-            <w:pPr>
-              <w:spacing w:line="276" w:lineRule="auto"/>
-              <w:rPr>
-                <w:rFonts w:ascii="Arial" w:hAnsi="Arial" w:cs="Arial"/>
-                <w:sz w:val="20"/>
-                <w:szCs w:val="20"/>
-              </w:rPr>
-            </w:pPr>
-          </w:p>
-          <w:p>
-            <w:pPr>
-              <w:spacing w:line="276" w:lineRule="auto"/>
-              <w:rPr>
-                <w:rFonts w:ascii="Arial" w:hAnsi="Arial" w:cs="Arial"/>
-                <w:sz w:val="20"/>
-                <w:szCs w:val="20"/>
-              </w:rPr>
-            </w:pPr>
-          </w:p>
-          <w:p>
-            <w:pPr>
-              <w:spacing w:line="276" w:lineRule="auto"/>
-              <w:rPr>
-                <w:rFonts w:ascii="Arial" w:hAnsi="Arial" w:cs="Arial"/>
-                <w:sz w:val="20"/>
-                <w:szCs w:val="20"/>
-              </w:rPr>
-            </w:pPr>
-          </w:p>
-          <w:p>
-            <w:pPr>
-              <w:spacing w:line="276" w:lineRule="auto"/>
-              <w:rPr>
-                <w:rFonts w:ascii="Arial" w:hAnsi="Arial" w:cs="Arial"/>
-                <w:sz w:val="20"/>
-                <w:szCs w:val="20"/>
-              </w:rPr>
-            </w:pPr>
-          </w:p>
-          <w:p>
-            <w:pPr>
-              <w:spacing w:line="276" w:lineRule="auto"/>
-              <w:rPr>
-                <w:rFonts w:ascii="Arial" w:hAnsi="Arial" w:cs="Arial"/>
-                <w:sz w:val="20"/>
-                <w:szCs w:val="20"/>
-              </w:rPr>
-            </w:pPr>
-          </w:p>
-          <w:p>
-            <w:pPr>
-              <w:spacing w:line="276" w:lineRule="auto"/>
-              <w:rPr>
-                <w:rFonts w:ascii="Arial" w:hAnsi="Arial" w:cs="Arial"/>
-                <w:sz w:val="20"/>
-                <w:szCs w:val="20"/>
-              </w:rPr>
-            </w:pPr>
-          </w:p>
-          <w:p>
-            <w:pPr>
-              <w:spacing w:line="276" w:lineRule="auto"/>
-              <w:rPr>
-                <w:rFonts w:ascii="Arial" w:hAnsi="Arial" w:cs="Arial"/>
-                <w:sz w:val="20"/>
-                <w:szCs w:val="20"/>
-              </w:rPr>
-            </w:pPr>
-          </w:p>
-          <w:p>
-            <w:pPr>
-              <w:spacing w:line="276" w:lineRule="auto"/>
-              <w:rPr>
-                <w:rFonts w:ascii="Arial" w:hAnsi="Arial" w:cs="Arial"/>
-                <w:sz w:val="20"/>
-                <w:szCs w:val="20"/>
-              </w:rPr>
-            </w:pPr>
-          </w:p>
-          <w:p>
-            <w:pPr>
-              <w:spacing w:line="276" w:lineRule="auto"/>
-              <w:rPr>
-                <w:rFonts w:ascii="Arial" w:hAnsi="Arial" w:cs="Arial"/>
-                <w:sz w:val="20"/>
-                <w:szCs w:val="20"/>
-              </w:rPr>
-            </w:pPr>
-          </w:p>
-          <w:p>
-            <w:pPr>
-              <w:spacing w:line="276" w:lineRule="auto"/>
-              <w:rPr>
-                <w:rFonts w:ascii="Arial" w:hAnsi="Arial" w:cs="Arial"/>
-                <w:sz w:val="20"/>
-                <w:szCs w:val="20"/>
-              </w:rPr>
-            </w:pPr>
-          </w:p>
-          <w:p>
-            <w:pPr>
-              <w:spacing w:line="276" w:lineRule="auto"/>
-              <w:rPr>
-                <w:rFonts w:ascii="Arial" w:hAnsi="Arial" w:cs="Arial"/>
-                <w:sz w:val="20"/>
-                <w:szCs w:val="20"/>
-              </w:rPr>
-            </w:pPr>
-          </w:p>
-          <w:p>
-            <w:pPr>
-              <w:spacing w:line="276" w:lineRule="auto"/>
-              <w:rPr>
-                <w:rFonts w:ascii="Arial" w:hAnsi="Arial" w:cs="Arial"/>
-                <w:sz w:val="20"/>
-                <w:szCs w:val="20"/>
-              </w:rPr>
-            </w:pPr>
-          </w:p>
-          <w:p>
-            <w:pPr>
-              <w:spacing w:line="276" w:lineRule="auto"/>
-              <w:rPr>
-                <w:rFonts w:ascii="Arial" w:hAnsi="Arial" w:cs="Arial"/>
-                <w:sz w:val="20"/>
-                <w:szCs w:val="20"/>
-              </w:rPr>
-            </w:pPr>
-          </w:p>
-          <w:p>
-            <w:pPr>
-              <w:spacing w:line="276" w:lineRule="auto"/>
-              <w:rPr>
-                <w:rFonts w:ascii="Arial" w:hAnsi="Arial" w:cs="Arial"/>
-                <w:sz w:val="20"/>
-                <w:szCs w:val="20"/>
-              </w:rPr>
-            </w:pPr>
-          </w:p>
-          <w:p>
-            <w:pPr>
-              <w:spacing w:line="276" w:lineRule="auto"/>
-              <w:rPr>
-                <w:rFonts w:ascii="Arial" w:hAnsi="Arial" w:cs="Arial"/>
-                <w:sz w:val="20"/>
-                <w:szCs w:val="20"/>
-              </w:rPr>
-            </w:pPr>
-          </w:p>
-          <w:p>
-            <w:pPr>
-              <w:spacing w:line="276" w:lineRule="auto"/>
-              <w:rPr>
-                <w:rFonts w:ascii="Arial" w:hAnsi="Arial" w:cs="Arial"/>
-                <w:sz w:val="20"/>
-                <w:szCs w:val="20"/>
-              </w:rPr>
-            </w:pPr>
-          </w:p>
-          <w:p>
-            <w:pPr>
-              <w:spacing w:line="276" w:lineRule="auto"/>
-              <w:rPr>
-                <w:rFonts w:ascii="Arial" w:hAnsi="Arial" w:cs="Arial"/>
-                <w:sz w:val="20"/>
-                <w:szCs w:val="20"/>
-              </w:rPr>
-            </w:pPr>
-          </w:p>
-          <w:p>
-            <w:pPr>
-              <w:spacing w:line="276" w:lineRule="auto"/>
-              <w:rPr>
-                <w:rFonts w:ascii="Arial" w:hAnsi="Arial" w:cs="Arial"/>
-                <w:sz w:val="20"/>
-                <w:szCs w:val="20"/>
-              </w:rPr>
-            </w:pPr>
-          </w:p>
-          <w:p>
-            <w:pPr>
-              <w:spacing w:line="276" w:lineRule="auto"/>
-              <w:rPr>
-                <w:rFonts w:ascii="Arial" w:hAnsi="Arial" w:cs="Arial"/>
-                <w:sz w:val="20"/>
-                <w:szCs w:val="20"/>
-              </w:rPr>
-            </w:pPr>
-          </w:p>
-          <w:p>
-            <w:pPr>
-              <w:spacing w:line="276" w:lineRule="auto"/>
-              <w:rPr>
-                <w:rFonts w:ascii="Arial" w:hAnsi="Arial" w:cs="Arial"/>
-                <w:sz w:val="20"/>
-                <w:szCs w:val="20"/>
-              </w:rPr>
-            </w:pPr>
-          </w:p>
-          <w:p>
-            <w:pPr>
-              <w:spacing w:line="276" w:lineRule="auto"/>
-              <w:rPr>
-                <w:rFonts w:ascii="Arial" w:hAnsi="Arial" w:cs="Arial"/>
-                <w:sz w:val="20"/>
-                <w:szCs w:val="20"/>
-              </w:rPr>
-            </w:pPr>
-          </w:p>
-          <w:p>
-            <w:pPr>
-              <w:spacing w:line="276" w:lineRule="auto"/>
-              <w:rPr>
-                <w:rFonts w:ascii="Arial" w:hAnsi="Arial" w:cs="Arial"/>
-                <w:sz w:val="20"/>
-                <w:szCs w:val="20"/>
-              </w:rPr>
-            </w:pPr>
-          </w:p>
-          <w:p>
-            <w:pPr>
-              <w:spacing w:line="276" w:lineRule="auto"/>
-              <w:rPr>
-                <w:rFonts w:ascii="Arial" w:hAnsi="Arial" w:cs="Arial"/>
-                <w:sz w:val="20"/>
-                <w:szCs w:val="20"/>
-              </w:rPr>
-            </w:pPr>
-          </w:p>
-          <w:p>
-            <w:pPr>
-              <w:spacing w:line="276" w:lineRule="auto"/>
-              <w:rPr>
-                <w:rFonts w:ascii="Arial" w:hAnsi="Arial" w:cs="Arial"/>
-                <w:sz w:val="20"/>
-                <w:szCs w:val="20"/>
-              </w:rPr>
-            </w:pPr>
-          </w:p>
-          <w:p>
-            <w:pPr>
-              <w:spacing w:line="276" w:lineRule="auto"/>
-              <w:rPr>
-                <w:rFonts w:ascii="Arial" w:hAnsi="Arial" w:cs="Arial"/>
-                <w:sz w:val="20"/>
-                <w:szCs w:val="20"/>
-              </w:rPr>
-            </w:pPr>
-          </w:p>
-          <w:p>
-            <w:pPr>
-              <w:spacing w:line="276" w:lineRule="auto"/>
-              <w:rPr>
-                <w:rFonts w:ascii="Arial" w:hAnsi="Arial" w:cs="Arial"/>
-                <w:sz w:val="20"/>
-                <w:szCs w:val="20"/>
-              </w:rPr>
-            </w:pPr>
-          </w:p>
-          <w:p>
-            <w:pPr>
-              <w:spacing w:line="276" w:lineRule="auto"/>
-              <w:rPr>
-                <w:rFonts w:ascii="Arial" w:hAnsi="Arial" w:cs="Arial"/>
-                <w:sz w:val="20"/>
-                <w:szCs w:val="20"/>
-              </w:rPr>
-            </w:pPr>
-          </w:p>
-          <w:p>
-            <w:pPr>
-              <w:spacing w:line="276" w:lineRule="auto"/>
-              <w:rPr>
-                <w:rFonts w:ascii="Arial" w:hAnsi="Arial" w:cs="Arial"/>
-                <w:sz w:val="20"/>
-                <w:szCs w:val="20"/>
-              </w:rPr>
-            </w:pPr>
-          </w:p>
-          <w:p>
-            <w:pPr>
-              <w:spacing w:line="276" w:lineRule="auto"/>
-              <w:rPr>
-                <w:rFonts w:ascii="Arial" w:hAnsi="Arial" w:cs="Arial"/>
-                <w:sz w:val="20"/>
-                <w:szCs w:val="20"/>
-              </w:rPr>
-            </w:pPr>
-          </w:p>
-          <w:p>
-            <w:pPr>
-              <w:spacing w:line="276" w:lineRule="auto"/>
-              <w:rPr>
-                <w:rFonts w:ascii="Arial" w:hAnsi="Arial" w:cs="Arial"/>
-                <w:sz w:val="20"/>
-                <w:szCs w:val="20"/>
-              </w:rPr>
-            </w:pPr>
-          </w:p>
-          <w:p>
-            <w:pPr>
-              <w:spacing w:line="276" w:lineRule="auto"/>
-              <w:rPr>
-                <w:rFonts w:ascii="Arial" w:hAnsi="Arial" w:cs="Arial"/>
-                <w:sz w:val="20"/>
-                <w:szCs w:val="20"/>
-              </w:rPr>
-            </w:pPr>
-          </w:p>
-          <w:p>
-            <w:pPr>
-              <w:spacing w:line="276" w:lineRule="auto"/>
-              <w:rPr>
-                <w:rFonts w:ascii="Arial" w:hAnsi="Arial" w:cs="Arial"/>
-                <w:sz w:val="20"/>
-                <w:szCs w:val="20"/>
-              </w:rPr>
-            </w:pPr>
-          </w:p>
-          <w:p>
-            <w:pPr>
-              <w:spacing w:line="276" w:lineRule="auto"/>
-              <w:rPr>
-                <w:rFonts w:ascii="Arial" w:hAnsi="Arial" w:cs="Arial"/>
-                <w:sz w:val="20"/>
-                <w:szCs w:val="20"/>
-              </w:rPr>
-            </w:pPr>
-          </w:p>
-          <w:p>
-            <w:pPr>
-              <w:spacing w:line="276" w:lineRule="auto"/>
-              <w:rPr>
-                <w:rFonts w:ascii="Arial" w:hAnsi="Arial" w:cs="Arial"/>
-                <w:sz w:val="20"/>
-                <w:szCs w:val="20"/>
-              </w:rPr>
-            </w:pPr>
-          </w:p>
-          <w:p>
-            <w:pPr>
-              <w:spacing w:line="276" w:lineRule="auto"/>
-              <w:rPr>
-                <w:rFonts w:ascii="Arial" w:hAnsi="Arial" w:cs="Arial"/>
-                <w:sz w:val="20"/>
-                <w:szCs w:val="20"/>
-              </w:rPr>
-            </w:pPr>
-          </w:p>
-          <w:p>
-            <w:pPr>
-              <w:spacing w:line="276" w:lineRule="auto"/>
-              <w:rPr>
-                <w:rFonts w:ascii="Arial" w:hAnsi="Arial" w:cs="Arial"/>
-                <w:sz w:val="20"/>
-                <w:szCs w:val="20"/>
-              </w:rPr>
-            </w:pPr>
-          </w:p>
-          <w:p>
-            <w:pPr>
-              <w:spacing w:line="276" w:lineRule="auto"/>
-              <w:rPr>
-                <w:rFonts w:ascii="Arial" w:hAnsi="Arial" w:cs="Arial"/>
-                <w:sz w:val="20"/>
-                <w:szCs w:val="20"/>
-              </w:rPr>
-            </w:pPr>
-          </w:p>
-          <w:p>
-            <w:pPr>
-              <w:spacing w:line="276" w:lineRule="auto"/>
-              <w:rPr>
-                <w:rFonts w:ascii="Arial" w:hAnsi="Arial" w:cs="Arial"/>
-                <w:sz w:val="20"/>
-                <w:szCs w:val="20"/>
-              </w:rPr>
-            </w:pPr>
-          </w:p>
-          <w:p>
-            <w:pPr>
-              <w:spacing w:line="276" w:lineRule="auto"/>
-              <w:rPr>
-                <w:rFonts w:ascii="Arial" w:hAnsi="Arial" w:cs="Arial"/>
-                <w:sz w:val="20"/>
-                <w:szCs w:val="20"/>
-              </w:rPr>
-            </w:pPr>
-          </w:p>
-          <w:p>
-            <w:pPr>
-              <w:spacing w:line="276" w:lineRule="auto"/>
-              <w:rPr>
-                <w:rFonts w:ascii="Arial" w:hAnsi="Arial" w:cs="Arial"/>
-                <w:sz w:val="20"/>
-                <w:szCs w:val="20"/>
-              </w:rPr>
-            </w:pPr>
-          </w:p>
-          <w:p>
-            <w:pPr>
-              <w:spacing w:line="276" w:lineRule="auto"/>
-              <w:rPr>
-                <w:rFonts w:ascii="Arial" w:hAnsi="Arial" w:cs="Arial"/>
-                <w:sz w:val="20"/>
-                <w:szCs w:val="20"/>
-              </w:rPr>
-            </w:pPr>
-          </w:p>
-          <w:p>
-            <w:pPr>
-              <w:spacing w:line="276" w:lineRule="auto"/>
-              <w:rPr>
-                <w:rFonts w:ascii="Arial" w:hAnsi="Arial" w:cs="Arial"/>
-                <w:sz w:val="20"/>
-                <w:szCs w:val="20"/>
-              </w:rPr>
-            </w:pPr>
+              <w:t>A</w:t>
+            </w:r>
+            <w:r>
+              <w:rPr>
+                <w:rFonts w:ascii="Arial" w:hAnsi="Arial" w:cs="Arial"/>
+                <w:sz w:val="20"/>
+                <w:szCs w:val="20"/>
+                <w:lang w:eastAsia="zh-CN"/>
+              </w:rPr>
+              <w:t>ccording to Qiu and Bai, the key for traditional culture to attract young people is experience and participation</w:t>
+            </w:r>
+            <w:r>
+              <w:rPr>
+                <w:rStyle w:val="ab"/>
+                <w:rFonts w:ascii="Arial" w:hAnsi="Arial" w:cs="Arial"/>
+                <w:sz w:val="20"/>
+                <w:szCs w:val="20"/>
+                <w:lang w:eastAsia="zh-CN"/>
+              </w:rPr>
+              <w:footnoteReference w:id="1"/>
+            </w:r>
+            <w:r>
+              <w:rPr>
+                <w:rFonts w:ascii="Arial" w:hAnsi="Arial" w:cs="Arial"/>
+                <w:sz w:val="20"/>
+                <w:szCs w:val="20"/>
+                <w:lang w:eastAsia="zh-CN"/>
+              </w:rPr>
+              <w:t>. Thus, the outcome of this project can provide a tool for young people to customize the visualization of Chinese poems by themselves, which provides sufficient amount of experience and participation that can support the</w:t>
+            </w:r>
+            <w:r>
+              <w:rPr>
+                <w:rFonts w:ascii="Arial" w:hAnsi="Arial" w:cs="Arial"/>
+                <w:sz w:val="20"/>
+                <w:szCs w:val="20"/>
+                <w:lang w:eastAsia="zh-CN"/>
+              </w:rPr>
+              <w:t xml:space="preserve"> development of</w:t>
+            </w:r>
+            <w:r>
+              <w:rPr>
+                <w:rFonts w:ascii="Arial" w:hAnsi="Arial" w:cs="Arial"/>
+                <w:sz w:val="20"/>
+                <w:szCs w:val="20"/>
+                <w:lang w:eastAsia="zh-CN"/>
+              </w:rPr>
+              <w:t xml:space="preserve"> Chinese</w:t>
+            </w:r>
+            <w:r>
+              <w:rPr>
+                <w:rFonts w:ascii="Arial" w:hAnsi="Arial" w:cs="Arial"/>
+                <w:sz w:val="20"/>
+                <w:szCs w:val="20"/>
+                <w:lang w:eastAsia="zh-CN"/>
+              </w:rPr>
+              <w:t xml:space="preserve"> poetry culture among young people</w:t>
+            </w:r>
+            <w:r>
+              <w:rPr>
+                <w:rFonts w:ascii="Arial" w:hAnsi="Arial" w:cs="Arial"/>
+                <w:sz w:val="20"/>
+                <w:szCs w:val="20"/>
+                <w:lang w:eastAsia="zh-CN"/>
+              </w:rPr>
+              <w:t xml:space="preserve">. Nevertheless, this project can also be used as the educational tool in the process of teaching Chinese poem literature and other Chinese courses. </w:t>
+            </w:r>
+          </w:p>
+          <w:p>
+            <w:pPr>
+              <w:spacing w:line="276" w:lineRule="auto"/>
+              <w:ind w:firstLineChars="200" w:firstLine="400"/>
+              <w:rPr>
+                <w:rFonts w:ascii="Arial" w:hAnsi="Arial" w:cs="Arial"/>
+                <w:sz w:val="20"/>
+                <w:szCs w:val="20"/>
+                <w:lang w:eastAsia="zh-CN"/>
+              </w:rPr>
+            </w:pPr>
+            <w:r>
+              <w:rPr>
+                <w:rFonts w:ascii="Arial" w:hAnsi="Arial" w:cs="Arial"/>
+                <w:sz w:val="20"/>
+                <w:szCs w:val="20"/>
+                <w:lang w:eastAsia="zh-CN"/>
+              </w:rPr>
+              <w:t>For myself, Picturing Poetry is a personal reflection on the process of learning Chinese. When I was in high school, I did very poorly in Chinese class, especially in classical prose and poetry. At that time, the barren knowledge of ancient Chinese and my poor imagination makes me suffer. This provides me the motivation to create Picturing Poetry to help people understand Chinese poems better and make up for my regrets at high school.</w:t>
+            </w:r>
+          </w:p>
+          <w:p>
+            <w:pPr>
+              <w:spacing w:line="276" w:lineRule="auto"/>
+              <w:rPr>
+                <w:rFonts w:ascii="Arial" w:hAnsi="Arial" w:cs="Arial"/>
+                <w:sz w:val="20"/>
+                <w:szCs w:val="20"/>
+                <w:lang w:eastAsia="zh-CN"/>
+              </w:rPr>
+            </w:pPr>
+          </w:p>
+          <w:p>
+            <w:pPr>
+              <w:spacing w:line="276" w:lineRule="auto"/>
+              <w:rPr>
+                <w:rFonts w:ascii="Arial" w:hAnsi="Arial" w:cs="Arial"/>
+                <w:sz w:val="20"/>
+                <w:szCs w:val="20"/>
+              </w:rPr>
+            </w:pPr>
+          </w:p>
+          <w:p>
+            <w:pPr>
+              <w:spacing w:line="276" w:lineRule="auto"/>
+              <w:rPr>
+                <w:rFonts w:ascii="Arial" w:hAnsi="Arial" w:cs="Arial"/>
+                <w:sz w:val="20"/>
+                <w:szCs w:val="20"/>
+              </w:rPr>
+            </w:pPr>
+          </w:p>
+          <w:p>
+            <w:pPr>
+              <w:spacing w:line="276" w:lineRule="auto"/>
+              <w:rPr>
+                <w:rFonts w:ascii="Arial" w:hAnsi="Arial" w:cs="Arial"/>
+                <w:sz w:val="20"/>
+                <w:szCs w:val="20"/>
+              </w:rPr>
+            </w:pPr>
+          </w:p>
+          <w:p>
+            <w:pPr>
+              <w:spacing w:line="276" w:lineRule="auto"/>
+              <w:rPr>
+                <w:rFonts w:ascii="Arial" w:hAnsi="Arial" w:cs="Arial"/>
+                <w:sz w:val="20"/>
+                <w:szCs w:val="20"/>
+              </w:rPr>
+            </w:pPr>
+          </w:p>
+          <w:p>
+            <w:pPr>
+              <w:spacing w:line="276" w:lineRule="auto"/>
+              <w:rPr>
+                <w:rFonts w:ascii="Arial" w:hAnsi="Arial" w:cs="Arial"/>
+                <w:sz w:val="20"/>
+                <w:szCs w:val="20"/>
+              </w:rPr>
+            </w:pPr>
+          </w:p>
+          <w:p>
+            <w:pPr>
+              <w:spacing w:line="276" w:lineRule="auto"/>
+              <w:jc w:val="right"/>
+              <w:rPr>
+                <w:rFonts w:ascii="Arial" w:hAnsi="Arial" w:cs="Arial" w:hint="eastAsia"/>
+                <w:sz w:val="20"/>
+                <w:szCs w:val="20"/>
+                <w:lang w:eastAsia="zh-CN"/>
+              </w:rPr>
+            </w:pPr>
+            <w:r>
+              <w:rPr>
+                <w:rFonts w:ascii="Arial" w:hAnsi="Arial" w:cs="Arial" w:hint="eastAsia"/>
+                <w:sz w:val="20"/>
+                <w:szCs w:val="20"/>
+                <w:lang w:eastAsia="zh-CN"/>
+              </w:rPr>
+              <w:t>(</w:t>
+            </w:r>
+            <w:r>
+              <w:rPr>
+                <w:rFonts w:ascii="Arial" w:hAnsi="Arial" w:cs="Arial"/>
+                <w:sz w:val="20"/>
+                <w:szCs w:val="20"/>
+              </w:rPr>
+              <w:t>547</w:t>
+            </w:r>
+            <w:r>
+              <w:rPr>
+                <w:rFonts w:ascii="Arial" w:hAnsi="Arial" w:cs="Arial"/>
+                <w:sz w:val="20"/>
+                <w:szCs w:val="20"/>
+              </w:rPr>
+              <w:t xml:space="preserve"> words</w:t>
+            </w:r>
+            <w:r>
+              <w:rPr>
+                <w:rFonts w:ascii="Arial" w:hAnsi="Arial" w:cs="Arial"/>
+                <w:sz w:val="20"/>
+                <w:szCs w:val="20"/>
+                <w:lang w:eastAsia="zh-CN"/>
+              </w:rPr>
+              <w:t>)</w:t>
+            </w:r>
           </w:p>
         </w:tc>
       </w:tr>
@@ -3271,16 +3280,7 @@
           <w:szCs w:val="20"/>
         </w:rPr>
       </w:pPr>
-    </w:p>
-    <w:p>
-      <w:pPr>
-        <w:spacing w:after="0" w:line="276" w:lineRule="auto"/>
-        <w:rPr>
-          <w:rFonts w:ascii="Arial" w:hAnsi="Arial" w:cs="Arial"/>
-          <w:sz w:val="20"/>
-          <w:szCs w:val="20"/>
-        </w:rPr>
-      </w:pPr>
+      <w:bookmarkStart w:id="3" w:name="_Hlk121762060"/>
       <w:r>
         <w:rPr>
           <w:rFonts w:ascii="Arial" w:hAnsi="Arial" w:cs="Arial"/>
@@ -3304,7 +3304,23 @@
           <w:sz w:val="20"/>
           <w:szCs w:val="20"/>
         </w:rPr>
-        <w:t xml:space="preserve"> (500 Words)</w:t>
+        <w:t xml:space="preserve"> (</w:t>
+      </w:r>
+      <w:r>
+        <w:rPr>
+          <w:rFonts w:ascii="Arial" w:hAnsi="Arial" w:cs="Arial"/>
+          <w:sz w:val="20"/>
+          <w:szCs w:val="20"/>
+        </w:rPr>
+        <w:t>430/</w:t>
+      </w:r>
+      <w:r>
+        <w:rPr>
+          <w:rFonts w:ascii="Arial" w:hAnsi="Arial" w:cs="Arial"/>
+          <w:sz w:val="20"/>
+          <w:szCs w:val="20"/>
+        </w:rPr>
+        <w:t>500 Words)</w:t>
       </w:r>
     </w:p>
     <w:p>
@@ -3343,275 +3359,126 @@
           <w:tcPr>
             <w:tcW w:w="9350" w:type="dxa"/>
           </w:tcPr>
-          <w:p>
-            <w:pPr>
-              <w:spacing w:line="276" w:lineRule="auto"/>
-              <w:rPr>
-                <w:rFonts w:ascii="Arial" w:hAnsi="Arial" w:cs="Arial"/>
-                <w:sz w:val="20"/>
-                <w:szCs w:val="20"/>
-              </w:rPr>
-            </w:pPr>
-          </w:p>
-          <w:p>
-            <w:pPr>
-              <w:spacing w:line="276" w:lineRule="auto"/>
-              <w:rPr>
-                <w:rFonts w:ascii="Arial" w:hAnsi="Arial" w:cs="Arial"/>
-                <w:sz w:val="20"/>
-                <w:szCs w:val="20"/>
-              </w:rPr>
-            </w:pPr>
-          </w:p>
-          <w:p>
-            <w:pPr>
-              <w:spacing w:line="276" w:lineRule="auto"/>
-              <w:rPr>
-                <w:rFonts w:ascii="Arial" w:hAnsi="Arial" w:cs="Arial"/>
-                <w:sz w:val="20"/>
-                <w:szCs w:val="20"/>
-              </w:rPr>
-            </w:pPr>
-          </w:p>
-          <w:p>
-            <w:pPr>
-              <w:spacing w:line="276" w:lineRule="auto"/>
-              <w:rPr>
-                <w:rFonts w:ascii="Arial" w:hAnsi="Arial" w:cs="Arial"/>
-                <w:sz w:val="20"/>
-                <w:szCs w:val="20"/>
-              </w:rPr>
-            </w:pPr>
-          </w:p>
-          <w:p>
-            <w:pPr>
-              <w:spacing w:line="276" w:lineRule="auto"/>
-              <w:rPr>
-                <w:rFonts w:ascii="Arial" w:hAnsi="Arial" w:cs="Arial"/>
-                <w:sz w:val="20"/>
-                <w:szCs w:val="20"/>
-              </w:rPr>
-            </w:pPr>
-          </w:p>
-          <w:p>
-            <w:pPr>
-              <w:spacing w:line="276" w:lineRule="auto"/>
-              <w:rPr>
-                <w:rFonts w:ascii="Arial" w:hAnsi="Arial" w:cs="Arial"/>
-                <w:sz w:val="20"/>
-                <w:szCs w:val="20"/>
-              </w:rPr>
-            </w:pPr>
-          </w:p>
-          <w:p>
-            <w:pPr>
-              <w:spacing w:line="276" w:lineRule="auto"/>
-              <w:rPr>
-                <w:rFonts w:ascii="Arial" w:hAnsi="Arial" w:cs="Arial"/>
-                <w:sz w:val="20"/>
-                <w:szCs w:val="20"/>
-              </w:rPr>
-            </w:pPr>
-          </w:p>
-          <w:p>
-            <w:pPr>
-              <w:spacing w:line="276" w:lineRule="auto"/>
-              <w:rPr>
-                <w:rFonts w:ascii="Arial" w:hAnsi="Arial" w:cs="Arial"/>
-                <w:sz w:val="20"/>
-                <w:szCs w:val="20"/>
-              </w:rPr>
-            </w:pPr>
-          </w:p>
-          <w:p>
-            <w:pPr>
-              <w:spacing w:line="276" w:lineRule="auto"/>
-              <w:rPr>
-                <w:rFonts w:ascii="Arial" w:hAnsi="Arial" w:cs="Arial"/>
-                <w:sz w:val="20"/>
-                <w:szCs w:val="20"/>
-              </w:rPr>
-            </w:pPr>
-          </w:p>
-          <w:p>
-            <w:pPr>
-              <w:spacing w:line="276" w:lineRule="auto"/>
-              <w:rPr>
-                <w:rFonts w:ascii="Arial" w:hAnsi="Arial" w:cs="Arial"/>
-                <w:sz w:val="20"/>
-                <w:szCs w:val="20"/>
-              </w:rPr>
-            </w:pPr>
-          </w:p>
-          <w:p>
-            <w:pPr>
-              <w:spacing w:line="276" w:lineRule="auto"/>
-              <w:rPr>
-                <w:rFonts w:ascii="Arial" w:hAnsi="Arial" w:cs="Arial"/>
-                <w:sz w:val="20"/>
-                <w:szCs w:val="20"/>
-              </w:rPr>
-            </w:pPr>
-          </w:p>
-          <w:p>
-            <w:pPr>
-              <w:spacing w:line="276" w:lineRule="auto"/>
-              <w:rPr>
-                <w:rFonts w:ascii="Arial" w:hAnsi="Arial" w:cs="Arial"/>
-                <w:sz w:val="20"/>
-                <w:szCs w:val="20"/>
-              </w:rPr>
-            </w:pPr>
-          </w:p>
-          <w:p>
-            <w:pPr>
-              <w:spacing w:line="276" w:lineRule="auto"/>
-              <w:rPr>
-                <w:rFonts w:ascii="Arial" w:hAnsi="Arial" w:cs="Arial"/>
-                <w:sz w:val="20"/>
-                <w:szCs w:val="20"/>
-              </w:rPr>
-            </w:pPr>
-          </w:p>
-          <w:p>
-            <w:pPr>
-              <w:spacing w:line="276" w:lineRule="auto"/>
-              <w:rPr>
-                <w:rFonts w:ascii="Arial" w:hAnsi="Arial" w:cs="Arial"/>
-                <w:sz w:val="20"/>
-                <w:szCs w:val="20"/>
-              </w:rPr>
-            </w:pPr>
-          </w:p>
-          <w:p>
-            <w:pPr>
-              <w:spacing w:line="276" w:lineRule="auto"/>
-              <w:rPr>
-                <w:rFonts w:ascii="Arial" w:hAnsi="Arial" w:cs="Arial"/>
-                <w:sz w:val="20"/>
-                <w:szCs w:val="20"/>
-              </w:rPr>
-            </w:pPr>
-          </w:p>
-          <w:p>
-            <w:pPr>
-              <w:spacing w:line="276" w:lineRule="auto"/>
-              <w:rPr>
-                <w:rFonts w:ascii="Arial" w:hAnsi="Arial" w:cs="Arial"/>
-                <w:sz w:val="20"/>
-                <w:szCs w:val="20"/>
-              </w:rPr>
-            </w:pPr>
-          </w:p>
-          <w:p>
-            <w:pPr>
-              <w:spacing w:line="276" w:lineRule="auto"/>
-              <w:rPr>
-                <w:rFonts w:ascii="Arial" w:hAnsi="Arial" w:cs="Arial"/>
-                <w:sz w:val="20"/>
-                <w:szCs w:val="20"/>
-              </w:rPr>
-            </w:pPr>
-          </w:p>
-          <w:p>
-            <w:pPr>
-              <w:spacing w:line="276" w:lineRule="auto"/>
-              <w:rPr>
-                <w:rFonts w:ascii="Arial" w:hAnsi="Arial" w:cs="Arial"/>
-                <w:sz w:val="20"/>
-                <w:szCs w:val="20"/>
-              </w:rPr>
-            </w:pPr>
-          </w:p>
-          <w:p>
-            <w:pPr>
-              <w:spacing w:line="276" w:lineRule="auto"/>
-              <w:rPr>
-                <w:rFonts w:ascii="Arial" w:hAnsi="Arial" w:cs="Arial"/>
-                <w:sz w:val="20"/>
-                <w:szCs w:val="20"/>
-              </w:rPr>
-            </w:pPr>
-          </w:p>
-          <w:p>
-            <w:pPr>
-              <w:spacing w:line="276" w:lineRule="auto"/>
-              <w:rPr>
-                <w:rFonts w:ascii="Arial" w:hAnsi="Arial" w:cs="Arial"/>
-                <w:sz w:val="20"/>
-                <w:szCs w:val="20"/>
-              </w:rPr>
-            </w:pPr>
-          </w:p>
-          <w:p>
-            <w:pPr>
-              <w:spacing w:line="276" w:lineRule="auto"/>
-              <w:rPr>
-                <w:rFonts w:ascii="Arial" w:hAnsi="Arial" w:cs="Arial"/>
-                <w:sz w:val="20"/>
-                <w:szCs w:val="20"/>
-              </w:rPr>
-            </w:pPr>
-          </w:p>
-          <w:p>
-            <w:pPr>
-              <w:spacing w:line="276" w:lineRule="auto"/>
-              <w:rPr>
-                <w:rFonts w:ascii="Arial" w:hAnsi="Arial" w:cs="Arial"/>
-                <w:sz w:val="20"/>
-                <w:szCs w:val="20"/>
-              </w:rPr>
-            </w:pPr>
-          </w:p>
-          <w:p>
-            <w:pPr>
-              <w:spacing w:line="276" w:lineRule="auto"/>
-              <w:rPr>
-                <w:rFonts w:ascii="Arial" w:hAnsi="Arial" w:cs="Arial"/>
-                <w:sz w:val="20"/>
-                <w:szCs w:val="20"/>
-              </w:rPr>
-            </w:pPr>
-          </w:p>
-          <w:p>
-            <w:pPr>
-              <w:spacing w:line="276" w:lineRule="auto"/>
-              <w:rPr>
-                <w:rFonts w:ascii="Arial" w:hAnsi="Arial" w:cs="Arial"/>
-                <w:sz w:val="20"/>
-                <w:szCs w:val="20"/>
-              </w:rPr>
-            </w:pPr>
-          </w:p>
-          <w:p>
-            <w:pPr>
-              <w:spacing w:line="276" w:lineRule="auto"/>
-              <w:rPr>
-                <w:rFonts w:ascii="Arial" w:hAnsi="Arial" w:cs="Arial"/>
-                <w:sz w:val="20"/>
-                <w:szCs w:val="20"/>
-              </w:rPr>
-            </w:pPr>
-          </w:p>
-          <w:p>
-            <w:pPr>
-              <w:spacing w:line="276" w:lineRule="auto"/>
-              <w:rPr>
-                <w:rFonts w:ascii="Arial" w:hAnsi="Arial" w:cs="Arial"/>
-                <w:sz w:val="20"/>
-                <w:szCs w:val="20"/>
-              </w:rPr>
-            </w:pPr>
-          </w:p>
-          <w:p>
-            <w:pPr>
-              <w:spacing w:line="276" w:lineRule="auto"/>
-              <w:rPr>
-                <w:rFonts w:ascii="Arial" w:hAnsi="Arial" w:cs="Arial"/>
-                <w:sz w:val="20"/>
-                <w:szCs w:val="20"/>
-              </w:rPr>
-            </w:pPr>
+          <w:bookmarkEnd w:id="3"/>
+          <w:p>
+            <w:pPr>
+              <w:spacing w:after="0" w:line="276" w:lineRule="auto"/>
+              <w:ind w:firstLineChars="200" w:firstLine="400"/>
+              <w:rPr>
+                <w:rFonts w:ascii="Arial" w:hAnsi="Arial" w:cs="Arial"/>
+                <w:sz w:val="20"/>
+                <w:szCs w:val="20"/>
+                <w:lang w:eastAsia="zh-CN"/>
+              </w:rPr>
+            </w:pPr>
+            <w:r>
+              <w:rPr>
+                <w:rFonts w:ascii="Arial" w:hAnsi="Arial" w:cs="Arial"/>
+                <w:sz w:val="20"/>
+                <w:szCs w:val="20"/>
+                <w:lang w:eastAsia="zh-CN"/>
+              </w:rPr>
+              <w:t xml:space="preserve">Picturing Poetry’s goals are separated into two parts, implementation, and products. The implementation part is all about codes and implementations of the whole process to visualize Chinese poems. For the product's part, it is about the application of this tool. In this way, the key goals are separated into several phased goals for this project: 1. build a machine learning model that turns Chinese poem into text prompts that fits the standard of AI drawers; 2. compare the outcomes of different AI drawers; 3. sum everything up to build a usable tool for the visualization of Chinese poems; 4. generate an image based Chinese poetry graphic novel. </w:t>
+            </w:r>
+          </w:p>
+          <w:p>
+            <w:pPr>
+              <w:spacing w:after="0" w:line="276" w:lineRule="auto"/>
+              <w:ind w:firstLine="420"/>
+              <w:rPr>
+                <w:rFonts w:ascii="Arial" w:hAnsi="Arial" w:cs="Arial"/>
+                <w:sz w:val="20"/>
+                <w:szCs w:val="20"/>
+                <w:lang w:eastAsia="zh-CN"/>
+              </w:rPr>
+            </w:pPr>
+            <w:r>
+              <w:rPr>
+                <w:rFonts w:ascii="Arial" w:hAnsi="Arial" w:cs="Arial"/>
+                <w:sz w:val="20"/>
+                <w:szCs w:val="20"/>
+                <w:lang w:eastAsia="zh-CN"/>
+              </w:rPr>
+              <w:t>To be more specific, in Phase 1, the key goal is training a machine learning model using a Chinese poem database and other resources that can take Chinese poem as input and change it through neuro network and other models to make a text-based prompt in English, which can be read in popular AI drawers or self-trained AI drawers. For Phase 1, the condition of success is to have a majority of Chinese poems successfully and fully “understand” by the AI drawer, that is to say, most of the imagery object (</w:t>
+            </w:r>
+            <w:r>
+              <w:rPr>
+                <w:rFonts w:ascii="Arial" w:hAnsi="Arial" w:cs="Arial"/>
+                <w:sz w:val="20"/>
+                <w:szCs w:val="20"/>
+                <w:lang w:eastAsia="zh-CN"/>
+              </w:rPr>
+              <w:t>意象</w:t>
+            </w:r>
+            <w:r>
+              <w:rPr>
+                <w:rFonts w:ascii="Arial" w:hAnsi="Arial" w:cs="Arial"/>
+                <w:sz w:val="20"/>
+                <w:szCs w:val="20"/>
+                <w:lang w:eastAsia="zh-CN"/>
+              </w:rPr>
+              <w:t xml:space="preserve">) shows up in the prompts. For Phase 2, we need to compare different outcomes of different AI drawers, which means that for the same Chinese poem prompt we input, there will be a standard to distinguish the qualities of image outputs. As an example, we can use questionnaires to implement double-blind tests for people on the Internet to grade different outputs for the same poem. In Phase 3, which is basically the combination of the result of Phase 1 and 2, the key goal is to have a graphical user interface that can take Chinese poems as input and directly output the image to the user. In this Phase, the importance is to connect the machine learning model and AI drawer by a front-end machine, which will be the last phase related to codes. In Phase 4, which is the phase about the application of this tool, we can get an image-based Chinese poetry graphic. In this novel, there will be selected outputs from the previous phase and presented in the form of a combination of texts and images. </w:t>
+            </w:r>
+          </w:p>
+          <w:p>
+            <w:pPr>
+              <w:spacing w:line="276" w:lineRule="auto"/>
+              <w:ind w:firstLine="420"/>
+              <w:rPr>
+                <w:rFonts w:ascii="Arial" w:hAnsi="Arial" w:cs="Arial"/>
+                <w:sz w:val="20"/>
+                <w:szCs w:val="20"/>
+                <w:lang w:eastAsia="zh-CN"/>
+              </w:rPr>
+            </w:pPr>
+            <w:r>
+              <w:rPr>
+                <w:rFonts w:ascii="Arial" w:hAnsi="Arial" w:cs="Arial"/>
+                <w:sz w:val="20"/>
+                <w:szCs w:val="20"/>
+                <w:lang w:eastAsia="zh-CN"/>
+              </w:rPr>
+              <w:t>In sum, the goals of Picturing Poetry combine machine learning knowledge implementation, the practice of building software, Chinese poem analysis, and visual products. The goals will present the purpose of this project, which is the examination of machine learning techniques and practical influences on Chinese poems’ inheritance and development</w:t>
+            </w:r>
+            <w:r>
+              <w:rPr>
+                <w:rFonts w:ascii="Arial" w:hAnsi="Arial" w:cs="Arial"/>
+                <w:sz w:val="20"/>
+                <w:szCs w:val="20"/>
+                <w:lang w:eastAsia="zh-CN"/>
+              </w:rPr>
+              <w:t>.</w:t>
+            </w:r>
+          </w:p>
+          <w:p>
+            <w:pPr>
+              <w:spacing w:line="276" w:lineRule="auto"/>
+              <w:jc w:val="right"/>
+              <w:rPr>
+                <w:rFonts w:ascii="Arial" w:hAnsi="Arial" w:cs="Arial" w:hint="eastAsia"/>
+                <w:sz w:val="20"/>
+                <w:szCs w:val="20"/>
+                <w:lang w:eastAsia="zh-CN"/>
+              </w:rPr>
+            </w:pPr>
+            <w:r>
+              <w:rPr>
+                <w:rFonts w:ascii="Arial" w:hAnsi="Arial" w:cs="Arial" w:hint="eastAsia"/>
+                <w:sz w:val="20"/>
+                <w:szCs w:val="20"/>
+                <w:lang w:eastAsia="zh-CN"/>
+              </w:rPr>
+              <w:t>(</w:t>
+            </w:r>
+            <w:r>
+              <w:rPr>
+                <w:rFonts w:ascii="Arial" w:hAnsi="Arial" w:cs="Arial"/>
+                <w:sz w:val="20"/>
+                <w:szCs w:val="20"/>
+                <w:lang w:eastAsia="zh-CN"/>
+              </w:rPr>
+              <w:t>430 words)</w:t>
+            </w:r>
           </w:p>
         </w:tc>
       </w:tr>
@@ -3635,6 +3502,7 @@
           <w:szCs w:val="20"/>
         </w:rPr>
       </w:pPr>
+      <w:bookmarkStart w:id="4" w:name="_Hlk121762067"/>
       <w:r>
         <w:rPr>
           <w:rFonts w:ascii="Arial" w:hAnsi="Arial" w:cs="Arial"/>
@@ -3671,29 +3539,7 @@
           <w:sz w:val="20"/>
           <w:szCs w:val="20"/>
         </w:rPr>
-        <w:t xml:space="preserve">(Describe what information or knowledge you expect to generate from the project. Include any non-written deliverables such as codes, exhibitions, </w:t>
-      </w:r>
-      <w:proofErr w:type="spellStart"/>
-      <w:r>
-        <w:rPr>
-          <w:rFonts w:ascii="Arial" w:hAnsi="Arial" w:cs="Arial"/>
-          <w:i/>
-          <w:iCs/>
-          <w:sz w:val="20"/>
-          <w:szCs w:val="20"/>
-        </w:rPr>
-        <w:t>etc</w:t>
-      </w:r>
-      <w:proofErr w:type="spellEnd"/>
-      <w:r>
-        <w:rPr>
-          <w:rFonts w:ascii="Arial" w:hAnsi="Arial" w:cs="Arial"/>
-          <w:i/>
-          <w:iCs/>
-          <w:sz w:val="20"/>
-          <w:szCs w:val="20"/>
-        </w:rPr>
-        <w:t>).</w:t>
+        <w:t>(Describe what information or knowledge you expect to generate from the project. Include any non-written deliverables such as codes, exhibitions, etc).</w:t>
       </w:r>
     </w:p>
     <w:tbl>
@@ -3710,155 +3556,67 @@
           <w:tcPr>
             <w:tcW w:w="9350" w:type="dxa"/>
           </w:tcPr>
-          <w:p>
-            <w:pPr>
-              <w:spacing w:line="276" w:lineRule="auto"/>
-              <w:rPr>
-                <w:rFonts w:ascii="Arial" w:hAnsi="Arial" w:cs="Arial"/>
-                <w:sz w:val="20"/>
-                <w:szCs w:val="20"/>
-              </w:rPr>
-            </w:pPr>
-          </w:p>
-          <w:p>
-            <w:pPr>
-              <w:spacing w:line="276" w:lineRule="auto"/>
-              <w:rPr>
-                <w:rFonts w:ascii="Arial" w:hAnsi="Arial" w:cs="Arial"/>
-                <w:sz w:val="20"/>
-                <w:szCs w:val="20"/>
-              </w:rPr>
-            </w:pPr>
-          </w:p>
-          <w:p>
-            <w:pPr>
-              <w:spacing w:line="276" w:lineRule="auto"/>
-              <w:rPr>
-                <w:rFonts w:ascii="Arial" w:hAnsi="Arial" w:cs="Arial"/>
-                <w:sz w:val="20"/>
-                <w:szCs w:val="20"/>
-              </w:rPr>
-            </w:pPr>
-          </w:p>
-          <w:p>
-            <w:pPr>
-              <w:spacing w:line="276" w:lineRule="auto"/>
-              <w:rPr>
-                <w:rFonts w:ascii="Arial" w:hAnsi="Arial" w:cs="Arial"/>
-                <w:sz w:val="20"/>
-                <w:szCs w:val="20"/>
-              </w:rPr>
-            </w:pPr>
-          </w:p>
-          <w:p>
-            <w:pPr>
-              <w:spacing w:line="276" w:lineRule="auto"/>
-              <w:rPr>
-                <w:rFonts w:ascii="Arial" w:hAnsi="Arial" w:cs="Arial"/>
-                <w:sz w:val="20"/>
-                <w:szCs w:val="20"/>
-              </w:rPr>
-            </w:pPr>
-          </w:p>
-          <w:p>
-            <w:pPr>
-              <w:spacing w:line="276" w:lineRule="auto"/>
-              <w:rPr>
-                <w:rFonts w:ascii="Arial" w:hAnsi="Arial" w:cs="Arial"/>
-                <w:sz w:val="20"/>
-                <w:szCs w:val="20"/>
-              </w:rPr>
-            </w:pPr>
-          </w:p>
-          <w:p>
-            <w:pPr>
-              <w:spacing w:line="276" w:lineRule="auto"/>
-              <w:rPr>
-                <w:rFonts w:ascii="Arial" w:hAnsi="Arial" w:cs="Arial"/>
-                <w:sz w:val="20"/>
-                <w:szCs w:val="20"/>
-              </w:rPr>
-            </w:pPr>
-          </w:p>
-          <w:p>
-            <w:pPr>
-              <w:spacing w:line="276" w:lineRule="auto"/>
-              <w:rPr>
-                <w:rFonts w:ascii="Arial" w:hAnsi="Arial" w:cs="Arial"/>
-                <w:sz w:val="20"/>
-                <w:szCs w:val="20"/>
-              </w:rPr>
-            </w:pPr>
-          </w:p>
-          <w:p>
-            <w:pPr>
-              <w:spacing w:line="276" w:lineRule="auto"/>
-              <w:rPr>
-                <w:rFonts w:ascii="Arial" w:hAnsi="Arial" w:cs="Arial"/>
-                <w:sz w:val="20"/>
-                <w:szCs w:val="20"/>
-              </w:rPr>
-            </w:pPr>
-          </w:p>
-          <w:p>
-            <w:pPr>
-              <w:spacing w:line="276" w:lineRule="auto"/>
-              <w:rPr>
-                <w:rFonts w:ascii="Arial" w:hAnsi="Arial" w:cs="Arial"/>
-                <w:sz w:val="20"/>
-                <w:szCs w:val="20"/>
-              </w:rPr>
-            </w:pPr>
-          </w:p>
-          <w:p>
-            <w:pPr>
-              <w:spacing w:line="276" w:lineRule="auto"/>
-              <w:rPr>
-                <w:rFonts w:ascii="Arial" w:hAnsi="Arial" w:cs="Arial"/>
-                <w:sz w:val="20"/>
-                <w:szCs w:val="20"/>
-              </w:rPr>
-            </w:pPr>
-          </w:p>
-          <w:p>
-            <w:pPr>
-              <w:spacing w:line="276" w:lineRule="auto"/>
-              <w:rPr>
-                <w:rFonts w:ascii="Arial" w:hAnsi="Arial" w:cs="Arial"/>
-                <w:sz w:val="20"/>
-                <w:szCs w:val="20"/>
-              </w:rPr>
-            </w:pPr>
-          </w:p>
-          <w:p>
-            <w:pPr>
-              <w:spacing w:line="276" w:lineRule="auto"/>
-              <w:rPr>
-                <w:rFonts w:ascii="Arial" w:hAnsi="Arial" w:cs="Arial"/>
-                <w:sz w:val="20"/>
-                <w:szCs w:val="20"/>
-              </w:rPr>
-            </w:pPr>
-          </w:p>
-          <w:p>
-            <w:pPr>
-              <w:spacing w:line="276" w:lineRule="auto"/>
-              <w:rPr>
-                <w:rFonts w:ascii="Arial" w:hAnsi="Arial" w:cs="Arial"/>
-                <w:sz w:val="20"/>
-                <w:szCs w:val="20"/>
-              </w:rPr>
-            </w:pPr>
-          </w:p>
-          <w:p>
-            <w:pPr>
-              <w:spacing w:line="276" w:lineRule="auto"/>
-              <w:rPr>
-                <w:rFonts w:ascii="Arial" w:hAnsi="Arial" w:cs="Arial"/>
-                <w:sz w:val="20"/>
-                <w:szCs w:val="20"/>
-              </w:rPr>
-            </w:pPr>
+          <w:bookmarkEnd w:id="4"/>
+          <w:p>
+            <w:pPr>
+              <w:spacing w:line="276" w:lineRule="auto"/>
+              <w:ind w:firstLineChars="200" w:firstLine="400"/>
+              <w:rPr>
+                <w:rFonts w:ascii="Arial" w:hAnsi="Arial" w:cs="Arial"/>
+                <w:sz w:val="20"/>
+                <w:szCs w:val="20"/>
+                <w:lang w:eastAsia="zh-CN"/>
+              </w:rPr>
+            </w:pPr>
+            <w:r>
+              <w:rPr>
+                <w:rFonts w:ascii="Arial" w:hAnsi="Arial" w:cs="Arial"/>
+                <w:sz w:val="20"/>
+                <w:szCs w:val="20"/>
+                <w:lang w:eastAsia="zh-CN"/>
+              </w:rPr>
+              <w:t xml:space="preserve">Like the importance of Picturing Poetry, this project has diversified outcomes. The outcomes of this project can be divided into two parts: analysis and products. The Analysis part focuses on the discussion of the process of implementation and project results, which will be shown in the comparison between different AI drawing models and the research paper. In the comparison between different AI drawing models, we hope to build a grading standard for the image outputs which can help to quantify the quality of the image output. This grading standard is not limited to judging Chinese poem input, however, the various AI drawing in the form of input text and output image. In the research paper, the detailed methodology and machine model training process will be involved in the discussion. During the process of this project, there will be difficulties and problems with statistics, computer science, machine learning, and Chinese literacy, which will also be recorded and analyzed in a research paper. In the part of the product, there will be two major outcomes: the Chinese poetry analysis model, the software of Picturing Poetry, and an image-based Chinese poetry graphic novel. As the by-product of this program, the Chinese poetry analysis model can turn Chinese poems into English prompts, which provide an interface for other applications related to Chinese poems. This by-product has strong </w:t>
+            </w:r>
+            <w:r>
+              <w:rPr>
+                <w:rFonts w:ascii="Arial" w:hAnsi="Arial" w:cs="Arial"/>
+                <w:sz w:val="20"/>
+                <w:szCs w:val="20"/>
+                <w:lang w:eastAsia="zh-CN"/>
+              </w:rPr>
+              <w:lastRenderedPageBreak/>
+              <w:t>scalability that can be used in Chinese poems’ translation and other statistical analysis and computer science or data science application. The software of Picturing Poetry as one of the major products of this project will be a mature tool for visualizing Chinese poems and can be customized with the output via adjustable settings. This tool can be used in education, cultural creation, and other perspectives. As an exhibition of the result of the project, the Chinese poetry graphic novel will include several Chinese poems and its image generated by AI.</w:t>
+            </w:r>
+          </w:p>
+          <w:p>
+            <w:pPr>
+              <w:spacing w:line="276" w:lineRule="auto"/>
+              <w:jc w:val="right"/>
+              <w:rPr>
+                <w:rFonts w:ascii="Arial" w:hAnsi="Arial" w:cs="Arial" w:hint="eastAsia"/>
+                <w:sz w:val="20"/>
+                <w:szCs w:val="20"/>
+                <w:lang w:eastAsia="zh-CN"/>
+              </w:rPr>
+            </w:pPr>
+            <w:r>
+              <w:rPr>
+                <w:rFonts w:ascii="Arial" w:hAnsi="Arial" w:cs="Arial" w:hint="eastAsia"/>
+                <w:sz w:val="20"/>
+                <w:szCs w:val="20"/>
+                <w:lang w:eastAsia="zh-CN"/>
+              </w:rPr>
+              <w:t>(</w:t>
+            </w:r>
+            <w:r>
+              <w:rPr>
+                <w:rFonts w:ascii="Arial" w:hAnsi="Arial" w:cs="Arial"/>
+                <w:sz w:val="20"/>
+                <w:szCs w:val="20"/>
+                <w:lang w:eastAsia="zh-CN"/>
+              </w:rPr>
+              <w:t>313 words)</w:t>
+            </w:r>
           </w:p>
         </w:tc>
       </w:tr>
@@ -3872,6 +3630,7 @@
           <w:szCs w:val="20"/>
         </w:rPr>
       </w:pPr>
+      <w:bookmarkStart w:id="5" w:name="_Hlk121762072"/>
       <w:r>
         <w:rPr>
           <w:rFonts w:ascii="Arial" w:hAnsi="Arial" w:cs="Arial"/>
@@ -3912,6 +3671,7 @@
         <w:t>(How do you intend to accomplish the project?)</w:t>
       </w:r>
     </w:p>
+    <w:bookmarkEnd w:id="5"/>
     <w:tbl>
       <w:tblPr>
         <w:tblStyle w:val="a7"/>
@@ -4414,7 +4174,6 @@
           <w:sz w:val="20"/>
           <w:szCs w:val="20"/>
         </w:rPr>
-        <w:lastRenderedPageBreak/>
         <w:t>E. Project timeline</w:t>
       </w:r>
       <w:r>
@@ -5252,6 +5011,125 @@
       </w:pPr>
       <w:r>
         <w:continuationSeparator/>
+      </w:r>
+    </w:p>
+  </w:footnote>
+  <w:footnote w:id="1">
+    <w:p>
+      <w:pPr>
+        <w:pStyle w:val="a9"/>
+        <w:rPr>
+          <w:rFonts w:hint="eastAsia"/>
+          <w:lang w:eastAsia="zh-CN"/>
+        </w:rPr>
+      </w:pPr>
+      <w:r>
+        <w:rPr>
+          <w:rStyle w:val="ab"/>
+        </w:rPr>
+        <w:footnoteRef/>
+      </w:r>
+      <w:r>
+        <w:t xml:space="preserve"> </w:t>
+      </w:r>
+      <w:r>
+        <w:t>龚丹韵</w:t>
+      </w:r>
+      <w:r>
+        <w:rPr>
+          <w:rFonts w:hint="eastAsia"/>
+          <w:lang w:eastAsia="zh-CN"/>
+        </w:rPr>
+        <w:t xml:space="preserve"> </w:t>
+      </w:r>
+      <w:r>
+        <w:rPr>
+          <w:lang w:eastAsia="zh-CN"/>
+        </w:rPr>
+        <w:t>(</w:t>
+      </w:r>
+      <w:r>
+        <w:rPr>
+          <w:rFonts w:hint="eastAsia"/>
+          <w:lang w:eastAsia="zh-CN"/>
+        </w:rPr>
+        <w:t>D</w:t>
+      </w:r>
+      <w:r>
+        <w:rPr>
+          <w:lang w:eastAsia="zh-CN"/>
+        </w:rPr>
+        <w:t>anyun Qiu)</w:t>
+      </w:r>
+      <w:r>
+        <w:t>,</w:t>
+      </w:r>
+      <w:r>
+        <w:t xml:space="preserve"> </w:t>
+      </w:r>
+      <w:r>
+        <w:t xml:space="preserve">and </w:t>
+      </w:r>
+      <w:r>
+        <w:t>白清怡</w:t>
+      </w:r>
+      <w:r>
+        <w:rPr>
+          <w:rFonts w:hint="eastAsia"/>
+          <w:lang w:eastAsia="zh-CN"/>
+        </w:rPr>
+        <w:t xml:space="preserve"> </w:t>
+      </w:r>
+      <w:r>
+        <w:rPr>
+          <w:lang w:eastAsia="zh-CN"/>
+        </w:rPr>
+        <w:t>(Qingyi Bai)</w:t>
+      </w:r>
+      <w:r>
+        <w:t>."</w:t>
+      </w:r>
+      <w:r>
+        <w:t>传统文化</w:t>
+      </w:r>
+      <w:r>
+        <w:t>,</w:t>
+      </w:r>
+      <w:r>
+        <w:t>怎样让年轻人</w:t>
+      </w:r>
+      <w:r>
+        <w:t>“</w:t>
+      </w:r>
+      <w:r>
+        <w:t>玩</w:t>
+      </w:r>
+      <w:r>
+        <w:t>”</w:t>
+      </w:r>
+      <w:r>
+        <w:t>起来</w:t>
+      </w:r>
+      <w:r>
+        <w:t xml:space="preserve">." </w:t>
+      </w:r>
+      <w:r>
+        <w:t>决策探索</w:t>
+      </w:r>
+      <w:r>
+        <w:t>(</w:t>
+      </w:r>
+      <w:r>
+        <w:t>上</w:t>
+      </w:r>
+      <w:r>
+        <w:t>) .01(2018):55-56.</w:t>
+      </w:r>
+      <w:r>
+        <w:t xml:space="preserve"> DOI</w:t>
+      </w:r>
+      <w:r>
+        <w:t>:CNKI:SUN:JCTS.0.2018-01-029.</w:t>
       </w:r>
     </w:p>
   </w:footnote>
@@ -6068,6 +5946,45 @@
       <w:color w:val="808080"/>
     </w:rPr>
   </w:style>
+  <w:style w:type="paragraph" w:styleId="a9">
+    <w:name w:val="footnote text"/>
+    <w:basedOn w:val="a"/>
+    <w:link w:val="aa"/>
+    <w:uiPriority w:val="99"/>
+    <w:semiHidden/>
+    <w:unhideWhenUsed/>
+    <w:rsid w:val="003C68ED"/>
+    <w:pPr>
+      <w:snapToGrid w:val="0"/>
+    </w:pPr>
+    <w:rPr>
+      <w:sz w:val="18"/>
+      <w:szCs w:val="18"/>
+    </w:rPr>
+  </w:style>
+  <w:style w:type="character" w:customStyle="1" w:styleId="aa">
+    <w:name w:val="脚注文本 字符"/>
+    <w:basedOn w:val="a0"/>
+    <w:link w:val="a9"/>
+    <w:uiPriority w:val="99"/>
+    <w:semiHidden/>
+    <w:rsid w:val="003C68ED"/>
+    <w:rPr>
+      <w:sz w:val="18"/>
+      <w:szCs w:val="18"/>
+    </w:rPr>
+  </w:style>
+  <w:style w:type="character" w:styleId="ab">
+    <w:name w:val="footnote reference"/>
+    <w:basedOn w:val="a0"/>
+    <w:uiPriority w:val="99"/>
+    <w:semiHidden/>
+    <w:unhideWhenUsed/>
+    <w:rsid w:val="003C68ED"/>
+    <w:rPr>
+      <w:vertAlign w:val="superscript"/>
+    </w:rPr>
+  </w:style>
 </w:styles>
 </file>
 
@@ -6200,14 +6117,17 @@
     <w:rsid w:val="001400F8"/>
     <w:rsid w:val="00192671"/>
     <w:rsid w:val="002330DC"/>
+    <w:rsid w:val="003840F3"/>
     <w:rsid w:val="004870B0"/>
     <w:rsid w:val="005665C8"/>
     <w:rsid w:val="00585A0E"/>
     <w:rsid w:val="00633DD2"/>
     <w:rsid w:val="0086168E"/>
     <w:rsid w:val="0091463C"/>
+    <w:rsid w:val="00945C41"/>
     <w:rsid w:val="00A3332B"/>
     <w:rsid w:val="00AB12A2"/>
+    <w:rsid w:val="00AB4F3E"/>
     <w:rsid w:val="00B10079"/>
     <w:rsid w:val="00C207F7"/>
     <w:rsid w:val="00CE096A"/>
@@ -6215,6 +6135,7 @@
     <w:rsid w:val="00DA090A"/>
     <w:rsid w:val="00DD5CB4"/>
     <w:rsid w:val="00E65C5F"/>
+    <w:rsid w:val="00EC6184"/>
     <w:rsid w:val="00F6732F"/>
     <w:rsid w:val="00F80840"/>
     <w:rsid w:val="00FF2A4D"/>
@@ -6676,13 +6597,6 @@
       <w:color w:val="808080"/>
     </w:rPr>
   </w:style>
-  <w:style w:type="paragraph" w:customStyle="1" w:styleId="8863B273A0954E3A9496A5527C4CB8BC">
-    <w:name w:val="8863B273A0954E3A9496A5527C4CB8BC"/>
-    <w:rsid w:val="00E65C5F"/>
-    <w:rPr>
-      <w:rFonts w:eastAsia="宋体"/>
-    </w:rPr>
-  </w:style>
   <w:style w:type="paragraph" w:customStyle="1" w:styleId="354DFB53A6AF495487DED96A677B21A9">
     <w:name w:val="354DFB53A6AF495487DED96A677B21A9"/>
     <w:rsid w:val="00C207F7"/>

</xml_diff>